<commit_message>
Dodanie opisu Chinskiego testu pierwszosci do raprotu nr2
</commit_message>
<xml_diff>
--- a/Project/AK2_P_2_raport .docx
+++ b/Project/AK2_P_2_raport .docx
@@ -62,7 +62,7 @@
           <w:sz w:val="23"/>
           <w:szCs w:val="23"/>
         </w:rPr>
-        <w:t xml:space="preserve"> W drugim etapie dodane zostały do niego nowe algorytmy </w:t>
+        <w:t xml:space="preserve"> W drugim etapie dodane zostały nowe algorytmy </w:t>
       </w:r>
       <w:r>
         <w:rPr>
@@ -84,6 +84,7 @@
         <w:spacing w:line="276" w:lineRule="auto"/>
         <w:jc w:val="both"/>
         <w:rPr>
+          <w:rFonts w:eastAsiaTheme="minorEastAsia"/>
           <w:sz w:val="23"/>
           <w:szCs w:val="23"/>
         </w:rPr>
@@ -92,35 +93,22 @@
         <w:rPr>
           <w:sz w:val="23"/>
           <w:szCs w:val="23"/>
-          <w:highlight w:val="yellow"/>
-        </w:rPr>
-        <w:t xml:space="preserve">Pierwszą implementacją w programie jest wyznaczanie NWD za pomocą algorytmu Euklidesa. Aby zobrazować działanie algorytmu, </w:t>
-      </w:r>
-      <w:proofErr w:type="gramStart"/>
-      <w:r>
-        <w:rPr>
-          <w:sz w:val="23"/>
-          <w:szCs w:val="23"/>
-          <w:highlight w:val="yellow"/>
-        </w:rPr>
-        <w:t>załóżmy</w:t>
-      </w:r>
-      <w:proofErr w:type="gramEnd"/>
-      <w:r>
-        <w:rPr>
-          <w:sz w:val="23"/>
-          <w:szCs w:val="23"/>
-          <w:highlight w:val="yellow"/>
-        </w:rPr>
-        <w:t xml:space="preserve"> że należy wyznaczyć NWD z liczb </w:t>
-      </w:r>
-      <w:r>
-        <w:rPr>
-          <w:i/>
-          <w:iCs/>
-          <w:sz w:val="23"/>
-          <w:szCs w:val="23"/>
-          <w:highlight w:val="yellow"/>
+        </w:rPr>
+        <w:t xml:space="preserve">Pierwszym algorytmem, który został zaimplementowany jest Chiński test pierwszości. </w:t>
+      </w:r>
+      <w:r>
+        <w:rPr>
+          <w:sz w:val="23"/>
+          <w:szCs w:val="23"/>
+        </w:rPr>
+        <w:t xml:space="preserve">Główna zasada działania algorytmu jest następująca: jeśli liczba </w:t>
+      </w:r>
+      <w:r>
+        <w:rPr>
+          <w:i/>
+          <w:iCs/>
+          <w:sz w:val="23"/>
+          <w:szCs w:val="23"/>
         </w:rPr>
         <w:t>a</w:t>
       </w:r>
@@ -128,328 +116,789 @@
         <w:rPr>
           <w:sz w:val="23"/>
           <w:szCs w:val="23"/>
-          <w:highlight w:val="yellow"/>
-        </w:rPr>
-        <w:t xml:space="preserve"> oraz </w:t>
-      </w:r>
-      <w:r>
-        <w:rPr>
-          <w:i/>
-          <w:iCs/>
-          <w:sz w:val="23"/>
-          <w:szCs w:val="23"/>
-          <w:highlight w:val="yellow"/>
-        </w:rPr>
-        <w:t>b</w:t>
-      </w:r>
-      <w:r>
-        <w:rPr>
-          <w:sz w:val="23"/>
-          <w:szCs w:val="23"/>
-          <w:highlight w:val="yellow"/>
-        </w:rPr>
-        <w:t xml:space="preserve">. Na początku wykonywane jest dzielenie z resztą liczby </w:t>
-      </w:r>
-      <w:r>
-        <w:rPr>
-          <w:i/>
-          <w:iCs/>
-          <w:sz w:val="23"/>
-          <w:szCs w:val="23"/>
-          <w:highlight w:val="yellow"/>
+        </w:rPr>
+        <w:t xml:space="preserve">, jest liczbą pierwszą to wyrażenie </w:t>
+      </w:r>
+      <m:oMath>
+        <m:sSup>
+          <m:sSupPr>
+            <m:ctrlPr>
+              <w:rPr>
+                <w:rFonts w:ascii="Cambria Math" w:hAnsi="Cambria Math"/>
+                <w:i/>
+                <w:sz w:val="23"/>
+                <w:szCs w:val="23"/>
+              </w:rPr>
+            </m:ctrlPr>
+          </m:sSupPr>
+          <m:e>
+            <m:r>
+              <w:rPr>
+                <w:rFonts w:ascii="Cambria Math" w:hAnsi="Cambria Math"/>
+                <w:sz w:val="23"/>
+                <w:szCs w:val="23"/>
+              </w:rPr>
+              <m:t>2</m:t>
+            </m:r>
+          </m:e>
+          <m:sup>
+            <m:r>
+              <w:rPr>
+                <w:rFonts w:ascii="Cambria Math" w:hAnsi="Cambria Math"/>
+                <w:sz w:val="23"/>
+                <w:szCs w:val="23"/>
+              </w:rPr>
+              <m:t>a</m:t>
+            </m:r>
+          </m:sup>
+        </m:sSup>
+        <m:r>
+          <w:rPr>
+            <w:rFonts w:ascii="Cambria Math" w:hAnsi="Cambria Math"/>
+            <w:sz w:val="23"/>
+            <w:szCs w:val="23"/>
+          </w:rPr>
+          <m:t>-2</m:t>
+        </m:r>
+      </m:oMath>
+      <w:r>
+        <w:rPr>
+          <w:rFonts w:eastAsiaTheme="minorEastAsia"/>
+          <w:sz w:val="23"/>
+          <w:szCs w:val="23"/>
+        </w:rPr>
+        <w:t xml:space="preserve"> jest podzielne przez liczbę </w:t>
+      </w:r>
+      <w:r>
+        <w:rPr>
+          <w:rFonts w:eastAsiaTheme="minorEastAsia"/>
+          <w:i/>
+          <w:iCs/>
+          <w:sz w:val="23"/>
+          <w:szCs w:val="23"/>
         </w:rPr>
         <w:t>a</w:t>
       </w:r>
       <w:r>
         <w:rPr>
-          <w:sz w:val="23"/>
-          <w:szCs w:val="23"/>
-          <w:highlight w:val="yellow"/>
-        </w:rPr>
-        <w:t xml:space="preserve"> przez liczbę </w:t>
-      </w:r>
-      <w:r>
-        <w:rPr>
-          <w:i/>
-          <w:iCs/>
-          <w:sz w:val="23"/>
-          <w:szCs w:val="23"/>
-          <w:highlight w:val="yellow"/>
-        </w:rPr>
-        <w:t>b</w:t>
-      </w:r>
-      <w:r>
-        <w:rPr>
-          <w:sz w:val="23"/>
-          <w:szCs w:val="23"/>
-          <w:highlight w:val="yellow"/>
-        </w:rPr>
-        <w:t xml:space="preserve">. Jest to realizowane za pomocą instrukcji </w:t>
-      </w:r>
-      <w:r>
-        <w:rPr>
-          <w:i/>
-          <w:iCs/>
-          <w:sz w:val="23"/>
-          <w:szCs w:val="23"/>
-          <w:highlight w:val="yellow"/>
-        </w:rPr>
-        <w:t>div</w:t>
-      </w:r>
-      <w:r>
-        <w:rPr>
-          <w:sz w:val="23"/>
-          <w:szCs w:val="23"/>
-          <w:highlight w:val="yellow"/>
-        </w:rPr>
-        <w:t xml:space="preserve"> w języku assembler. </w:t>
-      </w:r>
-      <w:r>
-        <w:rPr>
-          <w:sz w:val="23"/>
-          <w:szCs w:val="23"/>
-          <w:highlight w:val="yellow"/>
-        </w:rPr>
-        <w:t>Gdy r</w:t>
-      </w:r>
-      <w:r>
-        <w:rPr>
-          <w:sz w:val="23"/>
-          <w:szCs w:val="23"/>
-          <w:highlight w:val="yellow"/>
-        </w:rPr>
-        <w:t>eszta z dzielenia</w:t>
-      </w:r>
-      <w:r>
-        <w:rPr>
-          <w:sz w:val="23"/>
-          <w:szCs w:val="23"/>
-          <w:highlight w:val="yellow"/>
-        </w:rPr>
-        <w:t xml:space="preserve">, która jest </w:t>
-      </w:r>
-      <w:r>
-        <w:rPr>
-          <w:sz w:val="23"/>
-          <w:szCs w:val="23"/>
-          <w:highlight w:val="yellow"/>
-        </w:rPr>
-        <w:t>umieszcz</w:t>
-      </w:r>
-      <w:r>
-        <w:rPr>
-          <w:sz w:val="23"/>
-          <w:szCs w:val="23"/>
-          <w:highlight w:val="yellow"/>
-        </w:rPr>
-        <w:t>ona</w:t>
-      </w:r>
-      <w:r>
-        <w:rPr>
-          <w:sz w:val="23"/>
-          <w:szCs w:val="23"/>
-          <w:highlight w:val="yellow"/>
-        </w:rPr>
-        <w:t xml:space="preserve"> w rejestrze %</w:t>
+          <w:rFonts w:eastAsiaTheme="minorEastAsia"/>
+          <w:sz w:val="23"/>
+          <w:szCs w:val="23"/>
+        </w:rPr>
+        <w:t xml:space="preserve">. Na tej podstawie można wyciągnąć wniosek: jeśli </w:t>
+      </w:r>
+      <m:oMath>
+        <m:sSup>
+          <m:sSupPr>
+            <m:ctrlPr>
+              <w:rPr>
+                <w:rFonts w:ascii="Cambria Math" w:eastAsiaTheme="minorEastAsia" w:hAnsi="Cambria Math"/>
+                <w:i/>
+                <w:sz w:val="23"/>
+                <w:szCs w:val="23"/>
+              </w:rPr>
+            </m:ctrlPr>
+          </m:sSupPr>
+          <m:e>
+            <m:r>
+              <w:rPr>
+                <w:rFonts w:ascii="Cambria Math" w:eastAsiaTheme="minorEastAsia" w:hAnsi="Cambria Math"/>
+                <w:sz w:val="23"/>
+                <w:szCs w:val="23"/>
+              </w:rPr>
+              <m:t>2</m:t>
+            </m:r>
+          </m:e>
+          <m:sup>
+            <m:r>
+              <w:rPr>
+                <w:rFonts w:ascii="Cambria Math" w:eastAsiaTheme="minorEastAsia" w:hAnsi="Cambria Math"/>
+                <w:sz w:val="23"/>
+                <w:szCs w:val="23"/>
+              </w:rPr>
+              <m:t>a</m:t>
+            </m:r>
+          </m:sup>
+        </m:sSup>
+        <m:r>
+          <w:rPr>
+            <w:rFonts w:ascii="Cambria Math" w:eastAsiaTheme="minorEastAsia" w:hAnsi="Cambria Math"/>
+            <w:sz w:val="23"/>
+            <w:szCs w:val="23"/>
+          </w:rPr>
+          <m:t>mod a ≠2</m:t>
+        </m:r>
+      </m:oMath>
+      <w:r>
+        <w:rPr>
+          <w:rFonts w:eastAsiaTheme="minorEastAsia"/>
+          <w:sz w:val="23"/>
+          <w:szCs w:val="23"/>
+        </w:rPr>
+        <w:t xml:space="preserve"> to liczba a nie jest liczbą pierwszą</w:t>
+      </w:r>
+      <w:r>
+        <w:rPr>
+          <w:rFonts w:eastAsiaTheme="minorEastAsia"/>
+          <w:sz w:val="23"/>
+          <w:szCs w:val="23"/>
+        </w:rPr>
+        <w:t xml:space="preserve">.  </w:t>
+      </w:r>
+      <w:r>
+        <w:rPr>
+          <w:rFonts w:eastAsiaTheme="minorEastAsia"/>
+          <w:sz w:val="23"/>
+          <w:szCs w:val="23"/>
+        </w:rPr>
+        <w:t xml:space="preserve">Zważywszy na fakt, że reszta z dzielenia </w:t>
+      </w:r>
+      <m:oMath>
+        <m:sSup>
+          <m:sSupPr>
+            <m:ctrlPr>
+              <w:rPr>
+                <w:rFonts w:ascii="Cambria Math" w:eastAsiaTheme="minorEastAsia" w:hAnsi="Cambria Math"/>
+                <w:i/>
+                <w:sz w:val="23"/>
+                <w:szCs w:val="23"/>
+              </w:rPr>
+            </m:ctrlPr>
+          </m:sSupPr>
+          <m:e>
+            <m:r>
+              <w:rPr>
+                <w:rFonts w:ascii="Cambria Math" w:eastAsiaTheme="minorEastAsia" w:hAnsi="Cambria Math"/>
+                <w:sz w:val="23"/>
+                <w:szCs w:val="23"/>
+              </w:rPr>
+              <m:t>2</m:t>
+            </m:r>
+          </m:e>
+          <m:sup>
+            <m:r>
+              <w:rPr>
+                <w:rFonts w:ascii="Cambria Math" w:eastAsiaTheme="minorEastAsia" w:hAnsi="Cambria Math"/>
+                <w:sz w:val="23"/>
+                <w:szCs w:val="23"/>
+              </w:rPr>
+              <m:t>a</m:t>
+            </m:r>
+          </m:sup>
+        </m:sSup>
+      </m:oMath>
+      <w:r>
+        <w:rPr>
+          <w:rFonts w:eastAsiaTheme="minorEastAsia"/>
+          <w:sz w:val="23"/>
+          <w:szCs w:val="23"/>
+        </w:rPr>
+        <w:t xml:space="preserve"> przez </w:t>
+      </w:r>
+      <w:r>
+        <w:rPr>
+          <w:rFonts w:eastAsiaTheme="minorEastAsia"/>
+          <w:i/>
+          <w:iCs/>
+          <w:sz w:val="23"/>
+          <w:szCs w:val="23"/>
+        </w:rPr>
+        <w:t>a</w:t>
+      </w:r>
+      <w:r>
+        <w:rPr>
+          <w:rFonts w:eastAsiaTheme="minorEastAsia"/>
+          <w:sz w:val="23"/>
+          <w:szCs w:val="23"/>
+        </w:rPr>
+        <w:t xml:space="preserve">, jest z przedziału </w:t>
+      </w:r>
+      <w:r>
+        <w:rPr>
+          <w:rFonts w:eastAsiaTheme="minorEastAsia"/>
+          <w:sz w:val="23"/>
+          <w:szCs w:val="23"/>
+        </w:rPr>
+        <w:t>&lt;0; a-1&gt;</w:t>
+      </w:r>
+      <w:r>
+        <w:rPr>
+          <w:rFonts w:eastAsiaTheme="minorEastAsia"/>
+          <w:sz w:val="23"/>
+          <w:szCs w:val="23"/>
+        </w:rPr>
+        <w:t xml:space="preserve">, w algorytmie można w prosty sposób obliczyć wyrażenie </w:t>
+      </w:r>
+      <m:oMath>
+        <m:sSup>
+          <m:sSupPr>
+            <m:ctrlPr>
+              <w:rPr>
+                <w:rFonts w:ascii="Cambria Math" w:eastAsiaTheme="minorEastAsia" w:hAnsi="Cambria Math"/>
+                <w:i/>
+                <w:sz w:val="23"/>
+                <w:szCs w:val="23"/>
+              </w:rPr>
+            </m:ctrlPr>
+          </m:sSupPr>
+          <m:e>
+            <m:r>
+              <w:rPr>
+                <w:rFonts w:ascii="Cambria Math" w:eastAsiaTheme="minorEastAsia" w:hAnsi="Cambria Math"/>
+                <w:sz w:val="23"/>
+                <w:szCs w:val="23"/>
+              </w:rPr>
+              <m:t>2</m:t>
+            </m:r>
+          </m:e>
+          <m:sup>
+            <m:r>
+              <w:rPr>
+                <w:rFonts w:ascii="Cambria Math" w:eastAsiaTheme="minorEastAsia" w:hAnsi="Cambria Math"/>
+                <w:sz w:val="23"/>
+                <w:szCs w:val="23"/>
+              </w:rPr>
+              <m:t>a</m:t>
+            </m:r>
+          </m:sup>
+        </m:sSup>
+        <m:r>
+          <w:rPr>
+            <w:rFonts w:ascii="Cambria Math" w:eastAsiaTheme="minorEastAsia" w:hAnsi="Cambria Math"/>
+            <w:sz w:val="23"/>
+            <w:szCs w:val="23"/>
+          </w:rPr>
+          <m:t>mod a</m:t>
+        </m:r>
+      </m:oMath>
+      <w:r>
+        <w:rPr>
+          <w:rFonts w:eastAsiaTheme="minorEastAsia"/>
+          <w:sz w:val="23"/>
+          <w:szCs w:val="23"/>
+        </w:rPr>
+        <w:t xml:space="preserve">. Kolejne potęgi są rozbijane na operacje mnożenia modulo a. Dzięki temu istnieje możliwość wyznaczania dużych potęg </w:t>
+      </w:r>
+      <m:oMath>
+        <m:sSup>
+          <m:sSupPr>
+            <m:ctrlPr>
+              <w:rPr>
+                <w:rFonts w:ascii="Cambria Math" w:eastAsiaTheme="minorEastAsia" w:hAnsi="Cambria Math"/>
+                <w:i/>
+                <w:sz w:val="23"/>
+                <w:szCs w:val="23"/>
+              </w:rPr>
+            </m:ctrlPr>
+          </m:sSupPr>
+          <m:e>
+            <m:r>
+              <w:rPr>
+                <w:rFonts w:ascii="Cambria Math" w:eastAsiaTheme="minorEastAsia" w:hAnsi="Cambria Math"/>
+                <w:sz w:val="23"/>
+                <w:szCs w:val="23"/>
+              </w:rPr>
+              <m:t>2</m:t>
+            </m:r>
+          </m:e>
+          <m:sup>
+            <m:r>
+              <w:rPr>
+                <w:rFonts w:ascii="Cambria Math" w:eastAsiaTheme="minorEastAsia" w:hAnsi="Cambria Math"/>
+                <w:sz w:val="23"/>
+                <w:szCs w:val="23"/>
+              </w:rPr>
+              <m:t>a</m:t>
+            </m:r>
+          </m:sup>
+        </m:sSup>
+      </m:oMath>
+      <w:r>
+        <w:rPr>
+          <w:rFonts w:eastAsiaTheme="minorEastAsia"/>
+          <w:sz w:val="23"/>
+          <w:szCs w:val="23"/>
+        </w:rPr>
+        <w:t xml:space="preserve"> poprzez kolejne wymnażanie reszt. </w:t>
+      </w:r>
+      <w:r>
+        <w:rPr>
+          <w:rFonts w:eastAsiaTheme="minorEastAsia"/>
+          <w:sz w:val="23"/>
+          <w:szCs w:val="23"/>
+        </w:rPr>
+        <w:t xml:space="preserve">W programie do realizacji algorytmu, zostały stworzone dwie metody: </w:t>
       </w:r>
       <w:proofErr w:type="spellStart"/>
       <w:r>
         <w:rPr>
-          <w:sz w:val="23"/>
-          <w:szCs w:val="23"/>
-          <w:highlight w:val="yellow"/>
-        </w:rPr>
-        <w:t>edx</w:t>
+          <w:rFonts w:eastAsiaTheme="minorEastAsia"/>
+          <w:i/>
+          <w:iCs/>
+          <w:sz w:val="23"/>
+          <w:szCs w:val="23"/>
+        </w:rPr>
+        <w:t>multiplicationModulo</w:t>
       </w:r>
       <w:proofErr w:type="spellEnd"/>
       <w:r>
         <w:rPr>
-          <w:sz w:val="23"/>
-          <w:szCs w:val="23"/>
-          <w:highlight w:val="yellow"/>
-        </w:rPr>
-        <w:t xml:space="preserve"> wynosi 0 to największym wspólnym dzielnikiem jest liczba </w:t>
-      </w:r>
-      <w:r>
-        <w:rPr>
-          <w:i/>
-          <w:iCs/>
-          <w:sz w:val="23"/>
-          <w:szCs w:val="23"/>
-          <w:highlight w:val="yellow"/>
-        </w:rPr>
-        <w:t>b</w:t>
-      </w:r>
-      <w:r>
-        <w:rPr>
-          <w:sz w:val="23"/>
-          <w:szCs w:val="23"/>
-          <w:highlight w:val="yellow"/>
-        </w:rPr>
-        <w:t xml:space="preserve">. W przypadku gdy reszta jest różna od zera to następuje przypisanie liczbie </w:t>
-      </w:r>
-      <w:r>
-        <w:rPr>
-          <w:i/>
-          <w:iCs/>
-          <w:sz w:val="23"/>
-          <w:szCs w:val="23"/>
-          <w:highlight w:val="yellow"/>
-        </w:rPr>
-        <w:t>a</w:t>
-      </w:r>
-      <w:r>
-        <w:rPr>
-          <w:sz w:val="23"/>
-          <w:szCs w:val="23"/>
-          <w:highlight w:val="yellow"/>
-        </w:rPr>
-        <w:t xml:space="preserve"> wartości liczby </w:t>
-      </w:r>
-      <w:r>
-        <w:rPr>
-          <w:i/>
-          <w:iCs/>
-          <w:sz w:val="23"/>
-          <w:szCs w:val="23"/>
-          <w:highlight w:val="yellow"/>
-        </w:rPr>
-        <w:t>b</w:t>
-      </w:r>
-      <w:r>
-        <w:rPr>
-          <w:sz w:val="23"/>
-          <w:szCs w:val="23"/>
-          <w:highlight w:val="yellow"/>
-        </w:rPr>
-        <w:t>. Następnie liczbie</w:t>
-      </w:r>
-      <w:r>
-        <w:rPr>
-          <w:i/>
-          <w:iCs/>
-          <w:sz w:val="23"/>
-          <w:szCs w:val="23"/>
-          <w:highlight w:val="yellow"/>
-        </w:rPr>
-        <w:t xml:space="preserve"> b</w:t>
-      </w:r>
-      <w:r>
-        <w:rPr>
-          <w:sz w:val="23"/>
-          <w:szCs w:val="23"/>
-          <w:highlight w:val="yellow"/>
-        </w:rPr>
-        <w:t xml:space="preserve"> jest przypisywana wartość reszty. </w:t>
-      </w:r>
-      <w:r>
-        <w:rPr>
-          <w:sz w:val="23"/>
-          <w:szCs w:val="23"/>
-          <w:highlight w:val="yellow"/>
-        </w:rPr>
-        <w:t>P</w:t>
-      </w:r>
-      <w:r>
-        <w:rPr>
-          <w:sz w:val="23"/>
-          <w:szCs w:val="23"/>
-          <w:highlight w:val="yellow"/>
-        </w:rPr>
-        <w:t xml:space="preserve">onownie jest realizowane dzielenie liczby </w:t>
-      </w:r>
-      <w:r>
-        <w:rPr>
-          <w:i/>
-          <w:iCs/>
-          <w:sz w:val="23"/>
-          <w:szCs w:val="23"/>
-          <w:highlight w:val="yellow"/>
-        </w:rPr>
-        <w:t>a</w:t>
-      </w:r>
-      <w:r>
-        <w:rPr>
-          <w:sz w:val="23"/>
-          <w:szCs w:val="23"/>
-          <w:highlight w:val="yellow"/>
-        </w:rPr>
-        <w:t xml:space="preserve"> przez </w:t>
-      </w:r>
-      <w:r>
-        <w:rPr>
-          <w:i/>
-          <w:iCs/>
-          <w:sz w:val="23"/>
-          <w:szCs w:val="23"/>
-          <w:highlight w:val="yellow"/>
-        </w:rPr>
-        <w:t>b</w:t>
-      </w:r>
-      <w:r>
-        <w:rPr>
-          <w:sz w:val="23"/>
-          <w:szCs w:val="23"/>
-          <w:highlight w:val="yellow"/>
-        </w:rPr>
-        <w:t xml:space="preserve">, aż reszta nie będzie równa zero. Cała operacja jest realizowana w pętli </w:t>
+          <w:rFonts w:eastAsiaTheme="minorEastAsia"/>
+          <w:i/>
+          <w:iCs/>
+          <w:sz w:val="23"/>
+          <w:szCs w:val="23"/>
+        </w:rPr>
+        <w:t>(</w:t>
       </w:r>
       <w:proofErr w:type="spellStart"/>
       <w:r>
         <w:rPr>
-          <w:sz w:val="23"/>
-          <w:szCs w:val="23"/>
-          <w:highlight w:val="yellow"/>
-        </w:rPr>
-        <w:t>while</w:t>
+          <w:rFonts w:eastAsiaTheme="minorEastAsia"/>
+          <w:i/>
+          <w:iCs/>
+          <w:sz w:val="23"/>
+          <w:szCs w:val="23"/>
+        </w:rPr>
+        <w:t>int</w:t>
       </w:r>
       <w:proofErr w:type="spellEnd"/>
       <w:r>
         <w:rPr>
-          <w:sz w:val="23"/>
-          <w:szCs w:val="23"/>
-          <w:highlight w:val="yellow"/>
-        </w:rPr>
-        <w:t xml:space="preserve">, poprzez użycie instrukcji </w:t>
+          <w:rFonts w:eastAsiaTheme="minorEastAsia"/>
+          <w:i/>
+          <w:iCs/>
+          <w:sz w:val="23"/>
+          <w:szCs w:val="23"/>
+        </w:rPr>
+        <w:t xml:space="preserve"> num1, </w:t>
       </w:r>
       <w:proofErr w:type="spellStart"/>
       <w:r>
         <w:rPr>
-          <w:i/>
-          <w:iCs/>
-          <w:sz w:val="23"/>
-          <w:szCs w:val="23"/>
-          <w:highlight w:val="yellow"/>
-        </w:rPr>
-        <w:t>cmp</w:t>
+          <w:rFonts w:eastAsiaTheme="minorEastAsia"/>
+          <w:i/>
+          <w:iCs/>
+          <w:sz w:val="23"/>
+          <w:szCs w:val="23"/>
+        </w:rPr>
+        <w:t>int</w:t>
       </w:r>
       <w:proofErr w:type="spellEnd"/>
       <w:r>
         <w:rPr>
-          <w:sz w:val="23"/>
-          <w:szCs w:val="23"/>
-          <w:highlight w:val="yellow"/>
-        </w:rPr>
-        <w:t xml:space="preserve">. Implementacja algorytmu znajduje się w pliku </w:t>
-      </w:r>
-      <w:r>
-        <w:rPr>
-          <w:i/>
-          <w:iCs/>
-          <w:sz w:val="23"/>
-          <w:szCs w:val="23"/>
-          <w:highlight w:val="yellow"/>
-        </w:rPr>
-        <w:t>Euklides.cpp</w:t>
-      </w:r>
-      <w:r>
-        <w:rPr>
-          <w:sz w:val="23"/>
-          <w:szCs w:val="23"/>
-          <w:highlight w:val="yellow"/>
-        </w:rPr>
-        <w:t>. Dodatkowo znajduje się tam również funkcja wyświetlająca menu oraz pobierająca dane od użytkownika.</w:t>
-      </w:r>
+          <w:rFonts w:eastAsiaTheme="minorEastAsia"/>
+          <w:i/>
+          <w:iCs/>
+          <w:sz w:val="23"/>
+          <w:szCs w:val="23"/>
+        </w:rPr>
+        <w:t xml:space="preserve"> num2, </w:t>
+      </w:r>
+      <w:proofErr w:type="spellStart"/>
+      <w:r>
+        <w:rPr>
+          <w:rFonts w:eastAsiaTheme="minorEastAsia"/>
+          <w:i/>
+          <w:iCs/>
+          <w:sz w:val="23"/>
+          <w:szCs w:val="23"/>
+        </w:rPr>
+        <w:t>int</w:t>
+      </w:r>
+      <w:proofErr w:type="spellEnd"/>
+      <w:r>
+        <w:rPr>
+          <w:rFonts w:eastAsiaTheme="minorEastAsia"/>
+          <w:i/>
+          <w:iCs/>
+          <w:sz w:val="23"/>
+          <w:szCs w:val="23"/>
+        </w:rPr>
+        <w:t xml:space="preserve"> </w:t>
+      </w:r>
+      <w:proofErr w:type="spellStart"/>
+      <w:r>
+        <w:rPr>
+          <w:rFonts w:eastAsiaTheme="minorEastAsia"/>
+          <w:i/>
+          <w:iCs/>
+          <w:sz w:val="23"/>
+          <w:szCs w:val="23"/>
+        </w:rPr>
+        <w:t>modNum</w:t>
+      </w:r>
+      <w:proofErr w:type="spellEnd"/>
+      <w:r>
+        <w:rPr>
+          <w:rFonts w:eastAsiaTheme="minorEastAsia"/>
+          <w:i/>
+          <w:iCs/>
+          <w:sz w:val="23"/>
+          <w:szCs w:val="23"/>
+        </w:rPr>
+        <w:t xml:space="preserve">) </w:t>
+      </w:r>
+      <w:r>
+        <w:rPr>
+          <w:rFonts w:eastAsiaTheme="minorEastAsia"/>
+          <w:sz w:val="23"/>
+          <w:szCs w:val="23"/>
+        </w:rPr>
+        <w:t xml:space="preserve">oraz </w:t>
+      </w:r>
+      <w:proofErr w:type="spellStart"/>
+      <w:r>
+        <w:rPr>
+          <w:rFonts w:eastAsiaTheme="minorEastAsia"/>
+          <w:i/>
+          <w:iCs/>
+          <w:sz w:val="23"/>
+          <w:szCs w:val="23"/>
+        </w:rPr>
+        <w:t>powerModulo</w:t>
+      </w:r>
+      <w:proofErr w:type="spellEnd"/>
+      <w:r>
+        <w:rPr>
+          <w:rFonts w:eastAsiaTheme="minorEastAsia"/>
+          <w:i/>
+          <w:iCs/>
+          <w:sz w:val="23"/>
+          <w:szCs w:val="23"/>
+        </w:rPr>
+        <w:t>(</w:t>
+      </w:r>
+      <w:proofErr w:type="spellStart"/>
+      <w:r>
+        <w:rPr>
+          <w:rFonts w:eastAsiaTheme="minorEastAsia"/>
+          <w:i/>
+          <w:iCs/>
+          <w:sz w:val="23"/>
+          <w:szCs w:val="23"/>
+        </w:rPr>
+        <w:t>int</w:t>
+      </w:r>
+      <w:proofErr w:type="spellEnd"/>
+      <w:r>
+        <w:rPr>
+          <w:rFonts w:eastAsiaTheme="minorEastAsia"/>
+          <w:i/>
+          <w:iCs/>
+          <w:sz w:val="23"/>
+          <w:szCs w:val="23"/>
+        </w:rPr>
+        <w:t xml:space="preserve"> num1, </w:t>
+      </w:r>
+      <w:proofErr w:type="spellStart"/>
+      <w:r>
+        <w:rPr>
+          <w:rFonts w:eastAsiaTheme="minorEastAsia"/>
+          <w:i/>
+          <w:iCs/>
+          <w:sz w:val="23"/>
+          <w:szCs w:val="23"/>
+        </w:rPr>
+        <w:t>int</w:t>
+      </w:r>
+      <w:proofErr w:type="spellEnd"/>
+      <w:r>
+        <w:rPr>
+          <w:rFonts w:eastAsiaTheme="minorEastAsia"/>
+          <w:i/>
+          <w:iCs/>
+          <w:sz w:val="23"/>
+          <w:szCs w:val="23"/>
+        </w:rPr>
+        <w:t xml:space="preserve"> </w:t>
+      </w:r>
+      <w:proofErr w:type="spellStart"/>
+      <w:r>
+        <w:rPr>
+          <w:rFonts w:eastAsiaTheme="minorEastAsia"/>
+          <w:i/>
+          <w:iCs/>
+          <w:sz w:val="23"/>
+          <w:szCs w:val="23"/>
+        </w:rPr>
+        <w:t>numMod</w:t>
+      </w:r>
+      <w:proofErr w:type="spellEnd"/>
+      <w:r>
+        <w:rPr>
+          <w:rFonts w:eastAsiaTheme="minorEastAsia"/>
+          <w:i/>
+          <w:iCs/>
+          <w:sz w:val="23"/>
+          <w:szCs w:val="23"/>
+        </w:rPr>
+        <w:t>)</w:t>
+      </w:r>
+      <w:r>
+        <w:rPr>
+          <w:rFonts w:eastAsiaTheme="minorEastAsia"/>
+          <w:sz w:val="23"/>
+          <w:szCs w:val="23"/>
+        </w:rPr>
+        <w:t>.</w:t>
+      </w:r>
+      <w:r>
+        <w:rPr>
+          <w:rFonts w:eastAsiaTheme="minorEastAsia"/>
+          <w:sz w:val="23"/>
+          <w:szCs w:val="23"/>
+        </w:rPr>
+        <w:t xml:space="preserve"> Pierwsza z nich zwraca wynik następującej operacji: </w:t>
+      </w:r>
+      <m:oMath>
+        <m:d>
+          <m:dPr>
+            <m:ctrlPr>
+              <w:rPr>
+                <w:rFonts w:ascii="Cambria Math" w:eastAsiaTheme="minorEastAsia" w:hAnsi="Cambria Math"/>
+                <w:i/>
+                <w:sz w:val="23"/>
+                <w:szCs w:val="23"/>
+              </w:rPr>
+            </m:ctrlPr>
+          </m:dPr>
+          <m:e>
+            <m:r>
+              <w:rPr>
+                <w:rFonts w:ascii="Cambria Math" w:eastAsiaTheme="minorEastAsia" w:hAnsi="Cambria Math"/>
+                <w:sz w:val="23"/>
+                <w:szCs w:val="23"/>
+              </w:rPr>
+              <m:t>num1 ∙num2</m:t>
+            </m:r>
+          </m:e>
+        </m:d>
+        <m:r>
+          <w:rPr>
+            <w:rFonts w:ascii="Cambria Math" w:eastAsiaTheme="minorEastAsia" w:hAnsi="Cambria Math"/>
+            <w:sz w:val="23"/>
+            <w:szCs w:val="23"/>
+          </w:rPr>
+          <m:t xml:space="preserve"> mod modNum</m:t>
+        </m:r>
+      </m:oMath>
+      <w:r>
+        <w:rPr>
+          <w:rFonts w:eastAsiaTheme="minorEastAsia"/>
+          <w:sz w:val="23"/>
+          <w:szCs w:val="23"/>
+        </w:rPr>
+        <w:t>.</w:t>
+      </w:r>
+      <w:r>
+        <w:rPr>
+          <w:rFonts w:eastAsiaTheme="minorEastAsia"/>
+          <w:sz w:val="23"/>
+          <w:szCs w:val="23"/>
+        </w:rPr>
+        <w:t xml:space="preserve"> W swoim działaniu wykorzystuje dodawanie wielokrotności mnożnej modulo </w:t>
+      </w:r>
+      <w:proofErr w:type="spellStart"/>
+      <w:r>
+        <w:rPr>
+          <w:rFonts w:eastAsiaTheme="minorEastAsia"/>
+          <w:i/>
+          <w:iCs/>
+          <w:sz w:val="23"/>
+          <w:szCs w:val="23"/>
+        </w:rPr>
+        <w:t>modNum</w:t>
+      </w:r>
+      <w:proofErr w:type="spellEnd"/>
+      <w:r>
+        <w:rPr>
+          <w:rFonts w:eastAsiaTheme="minorEastAsia"/>
+          <w:sz w:val="23"/>
+          <w:szCs w:val="23"/>
+        </w:rPr>
+        <w:t xml:space="preserve">. </w:t>
+      </w:r>
+      <w:r>
+        <w:rPr>
+          <w:rFonts w:eastAsiaTheme="minorEastAsia"/>
+          <w:sz w:val="23"/>
+          <w:szCs w:val="23"/>
+        </w:rPr>
+        <w:t xml:space="preserve">Druga z funkcji </w:t>
+      </w:r>
+      <w:r>
+        <w:rPr>
+          <w:rFonts w:eastAsiaTheme="minorEastAsia"/>
+          <w:sz w:val="23"/>
+          <w:szCs w:val="23"/>
+        </w:rPr>
+        <w:t xml:space="preserve">zwraca wartość wyrażenia </w:t>
+      </w:r>
+      <m:oMath>
+        <m:sSup>
+          <m:sSupPr>
+            <m:ctrlPr>
+              <w:rPr>
+                <w:rFonts w:ascii="Cambria Math" w:eastAsiaTheme="minorEastAsia" w:hAnsi="Cambria Math"/>
+                <w:i/>
+                <w:sz w:val="23"/>
+                <w:szCs w:val="23"/>
+              </w:rPr>
+            </m:ctrlPr>
+          </m:sSupPr>
+          <m:e>
+            <m:r>
+              <w:rPr>
+                <w:rFonts w:ascii="Cambria Math" w:eastAsiaTheme="minorEastAsia" w:hAnsi="Cambria Math"/>
+                <w:sz w:val="23"/>
+                <w:szCs w:val="23"/>
+              </w:rPr>
+              <m:t>2</m:t>
+            </m:r>
+          </m:e>
+          <m:sup>
+            <m:r>
+              <w:rPr>
+                <w:rFonts w:ascii="Cambria Math" w:eastAsiaTheme="minorEastAsia" w:hAnsi="Cambria Math"/>
+                <w:sz w:val="23"/>
+                <w:szCs w:val="23"/>
+              </w:rPr>
+              <m:t>num1</m:t>
+            </m:r>
+          </m:sup>
+        </m:sSup>
+        <m:r>
+          <w:rPr>
+            <w:rFonts w:ascii="Cambria Math" w:eastAsiaTheme="minorEastAsia" w:hAnsi="Cambria Math"/>
+            <w:sz w:val="23"/>
+            <w:szCs w:val="23"/>
+          </w:rPr>
+          <m:t xml:space="preserve"> mod modNum </m:t>
+        </m:r>
+      </m:oMath>
+      <w:r>
+        <w:rPr>
+          <w:rFonts w:eastAsiaTheme="minorEastAsia"/>
+          <w:sz w:val="23"/>
+          <w:szCs w:val="23"/>
+        </w:rPr>
+        <w:t>i w swoim działaniu wy</w:t>
+      </w:r>
+      <w:r>
+        <w:rPr>
+          <w:rFonts w:eastAsiaTheme="minorEastAsia"/>
+          <w:sz w:val="23"/>
+          <w:szCs w:val="23"/>
+        </w:rPr>
+        <w:t>korzyst</w:t>
+      </w:r>
+      <w:r>
+        <w:rPr>
+          <w:rFonts w:eastAsiaTheme="minorEastAsia"/>
+          <w:sz w:val="23"/>
+          <w:szCs w:val="23"/>
+        </w:rPr>
+        <w:t>uje</w:t>
+      </w:r>
+      <w:r>
+        <w:rPr>
+          <w:rFonts w:eastAsiaTheme="minorEastAsia"/>
+          <w:sz w:val="23"/>
+          <w:szCs w:val="23"/>
+        </w:rPr>
+        <w:t xml:space="preserve"> funkcj</w:t>
+      </w:r>
+      <w:r>
+        <w:rPr>
+          <w:rFonts w:eastAsiaTheme="minorEastAsia"/>
+          <w:sz w:val="23"/>
+          <w:szCs w:val="23"/>
+        </w:rPr>
+        <w:t>e</w:t>
+      </w:r>
+      <w:r>
+        <w:rPr>
+          <w:rFonts w:eastAsiaTheme="minorEastAsia"/>
+          <w:sz w:val="23"/>
+          <w:szCs w:val="23"/>
+        </w:rPr>
+        <w:t xml:space="preserve"> </w:t>
+      </w:r>
+      <w:proofErr w:type="spellStart"/>
+      <w:r>
+        <w:rPr>
+          <w:rFonts w:eastAsiaTheme="minorEastAsia"/>
+          <w:i/>
+          <w:iCs/>
+          <w:sz w:val="23"/>
+          <w:szCs w:val="23"/>
+        </w:rPr>
+        <w:t>multiplicationModulo</w:t>
+      </w:r>
+      <w:proofErr w:type="spellEnd"/>
+      <w:r>
+        <w:rPr>
+          <w:rFonts w:eastAsiaTheme="minorEastAsia"/>
+          <w:sz w:val="23"/>
+          <w:szCs w:val="23"/>
+        </w:rPr>
+        <w:t>.</w:t>
+      </w:r>
+      <w:r>
+        <w:rPr>
+          <w:rFonts w:eastAsiaTheme="minorEastAsia"/>
+          <w:sz w:val="23"/>
+          <w:szCs w:val="23"/>
+        </w:rPr>
+        <w:t xml:space="preserve"> Dla ułatwienia implementacji algorytmu oraz możliwości jakie daje język asembler w zakresie możliwości przesuwania bitów zastosowano w jej działaniu maskę bitową. Maska bitowa znajduje zastosowanie, gdyż w końcowym mnożeniu </w:t>
+      </w:r>
+      <w:r>
+        <w:rPr>
+          <w:rFonts w:eastAsiaTheme="minorEastAsia"/>
+          <w:sz w:val="23"/>
+          <w:szCs w:val="23"/>
+        </w:rPr>
+        <w:t xml:space="preserve">biorą udział tylko te potęgi liczby 2, które odpowiadają wagom bitów ustawionych na 1 w binarnej reprezentacji wykładnika, czyli parametru num1 przekazanego do funkcji </w:t>
+      </w:r>
+      <w:proofErr w:type="spellStart"/>
+      <w:r>
+        <w:rPr>
+          <w:rFonts w:eastAsiaTheme="minorEastAsia"/>
+          <w:i/>
+          <w:iCs/>
+          <w:sz w:val="23"/>
+          <w:szCs w:val="23"/>
+        </w:rPr>
+        <w:t>powerModulo</w:t>
+      </w:r>
+      <w:proofErr w:type="spellEnd"/>
+      <w:r>
+        <w:rPr>
+          <w:rFonts w:eastAsiaTheme="minorEastAsia"/>
+          <w:sz w:val="23"/>
+          <w:szCs w:val="23"/>
+        </w:rPr>
+        <w:t>.</w:t>
+      </w:r>
+      <w:r>
+        <w:rPr>
+          <w:rFonts w:eastAsiaTheme="minorEastAsia"/>
+          <w:sz w:val="23"/>
+          <w:szCs w:val="23"/>
+        </w:rPr>
+        <w:t xml:space="preserve"> </w:t>
+      </w:r>
+      <w:r>
+        <w:rPr>
+          <w:rFonts w:eastAsiaTheme="minorEastAsia"/>
+          <w:sz w:val="23"/>
+          <w:szCs w:val="23"/>
+        </w:rPr>
+        <w:t xml:space="preserve">Gdy funkcja skończy zwraca wynik, który jest porównywany z liczbą 2 i na tej podstawie jest ustalana pierwszość liczby. </w:t>
+      </w:r>
+      <w:bookmarkStart w:id="0" w:name="_GoBack"/>
+      <w:bookmarkEnd w:id="0"/>
     </w:p>
     <w:p>
       <w:pPr>
@@ -479,49 +928,7 @@
           <w:sz w:val="23"/>
           <w:szCs w:val="23"/>
         </w:rPr>
-        <w:t xml:space="preserve">algorytm bazujący na </w:t>
-      </w:r>
-      <w:r>
-        <w:rPr>
-          <w:sz w:val="23"/>
-          <w:szCs w:val="23"/>
-        </w:rPr>
-        <w:t>Mał</w:t>
-      </w:r>
-      <w:r>
-        <w:rPr>
-          <w:sz w:val="23"/>
-          <w:szCs w:val="23"/>
-        </w:rPr>
-        <w:t>ym</w:t>
-      </w:r>
-      <w:r>
-        <w:rPr>
-          <w:sz w:val="23"/>
-          <w:szCs w:val="23"/>
-        </w:rPr>
-        <w:t xml:space="preserve"> Twierdzeni</w:t>
-      </w:r>
-      <w:r>
-        <w:rPr>
-          <w:sz w:val="23"/>
-          <w:szCs w:val="23"/>
-        </w:rPr>
-        <w:t>u</w:t>
-      </w:r>
-      <w:r>
-        <w:rPr>
-          <w:sz w:val="23"/>
-          <w:szCs w:val="23"/>
-        </w:rPr>
-        <w:t xml:space="preserve"> Fermata</w:t>
-      </w:r>
-      <w:r>
-        <w:rPr>
-          <w:sz w:val="23"/>
-          <w:szCs w:val="23"/>
-        </w:rPr>
-        <w:t xml:space="preserve">. Na początku sprawdzana jest podzielność wprowadzonej liczby przez liczby pierwsze z przedziału &lt;2;1000&gt;. Umożliwia to wstępną eliminację liczb złożonych oraz </w:t>
+        <w:t xml:space="preserve">algorytm bazujący na Małym Twierdzeniu Fermata. Na początku sprawdzana jest podzielność wprowadzonej liczby przez liczby pierwsze z przedziału &lt;2;1000&gt;. Umożliwia to wstępną eliminację liczb złożonych oraz </w:t>
       </w:r>
       <w:r>
         <w:rPr>
@@ -719,7 +1126,6 @@
         <w:t xml:space="preserve">. Jeśli tak, to testowany jest warunek: </w:t>
       </w:r>
       <w:proofErr w:type="spellStart"/>
-      <w:proofErr w:type="gramStart"/>
       <w:r>
         <w:rPr>
           <w:i/>
@@ -748,18 +1154,7 @@
           <w:szCs w:val="23"/>
           <w:vertAlign w:val="superscript"/>
         </w:rPr>
-        <w:t xml:space="preserve">  -</w:t>
-      </w:r>
-      <w:proofErr w:type="gramEnd"/>
-      <w:r>
-        <w:rPr>
-          <w:i/>
-          <w:iCs/>
-          <w:sz w:val="23"/>
-          <w:szCs w:val="23"/>
-          <w:vertAlign w:val="superscript"/>
-        </w:rPr>
-        <w:t xml:space="preserve"> 1</w:t>
+        <w:t xml:space="preserve">  - 1</w:t>
       </w:r>
       <w:r>
         <w:rPr>
@@ -820,16 +1215,7 @@
           <w:sz w:val="23"/>
           <w:szCs w:val="23"/>
         </w:rPr>
-        <w:t xml:space="preserve"> Jeś</w:t>
-      </w:r>
-      <w:bookmarkStart w:id="0" w:name="_GoBack"/>
-      <w:bookmarkEnd w:id="0"/>
-      <w:r>
-        <w:rPr>
-          <w:sz w:val="23"/>
-          <w:szCs w:val="23"/>
-        </w:rPr>
-        <w:t xml:space="preserve">li zostanie spełniony ten warunek, to liczba może </w:t>
+        <w:t xml:space="preserve"> Jeśli zostanie spełniony ten warunek, to liczba może </w:t>
       </w:r>
       <w:r>
         <w:rPr>
@@ -908,7 +1294,62 @@
           <w:sz w:val="23"/>
           <w:szCs w:val="23"/>
         </w:rPr>
-        <w:t xml:space="preserve"> jednak bardzo odległe, a stosując podzielność przez liczby pierwsze z przedziału &lt;2 do 1000&gt; można być pewnym, że algorytm daje poprawne wyniki. Warto zauważyć, że napisane tego algorytmu w języku asembler przysporzyło wielu trudności i wymagało dużej ilości czasu. Co ważne, języki wyższego poziomu pozwalają zapisać warunki w jednej linijce, co w asemblerze jest niemożliwe. Nawet proste porównanie można rozpisać na kilka linijek, co czyni kod bardziej zawiłym i złożonym. </w:t>
+        <w:t xml:space="preserve"> jednak bardzo odległe, a stosując podzielność przez liczby pierwsze z przedziału &lt;2 do 1000&gt; można być pewnym, że algorytm daje poprawne wyniki. </w:t>
+      </w:r>
+    </w:p>
+    <w:p>
+      <w:pPr>
+        <w:spacing w:line="276" w:lineRule="auto"/>
+        <w:jc w:val="both"/>
+        <w:rPr>
+          <w:sz w:val="23"/>
+          <w:szCs w:val="23"/>
+        </w:rPr>
+      </w:pPr>
+      <w:r>
+        <w:rPr>
+          <w:sz w:val="23"/>
+          <w:szCs w:val="23"/>
+        </w:rPr>
+        <w:lastRenderedPageBreak/>
+        <w:t>Warto zauważyć, że napisane  algorytm</w:t>
+      </w:r>
+      <w:r>
+        <w:rPr>
+          <w:sz w:val="23"/>
+          <w:szCs w:val="23"/>
+        </w:rPr>
+        <w:t>ów</w:t>
+      </w:r>
+      <w:r>
+        <w:rPr>
+          <w:sz w:val="23"/>
+          <w:szCs w:val="23"/>
+        </w:rPr>
+        <w:t xml:space="preserve"> w języku asembler przysporzyło wielu trudności i wymagało dużej ilości czasu. Co ważne, języki wyższego poziomu pozwalają zapisać warunki w jednej linijce, co w asemblerze jest niemożliwe. Nawet proste porównanie można rozpisać na kilka linijek, co czyni kod bardziej zawiłym i złożonym. </w:t>
+      </w:r>
+      <w:r>
+        <w:rPr>
+          <w:sz w:val="23"/>
+          <w:szCs w:val="23"/>
+        </w:rPr>
+        <w:t xml:space="preserve">Oczywiście wszystkie algorytmy zostały </w:t>
+      </w:r>
+      <w:proofErr w:type="spellStart"/>
+      <w:r>
+        <w:rPr>
+          <w:sz w:val="23"/>
+          <w:szCs w:val="23"/>
+        </w:rPr>
+        <w:t>okomentowane</w:t>
+      </w:r>
+      <w:proofErr w:type="spellEnd"/>
+      <w:r>
+        <w:rPr>
+          <w:sz w:val="23"/>
+          <w:szCs w:val="23"/>
+        </w:rPr>
+        <w:t xml:space="preserve">. </w:t>
       </w:r>
     </w:p>
     <w:p>
@@ -1578,6 +2019,16 @@
     <w:uiPriority w:val="99"/>
     <w:rsid w:val="00924B68"/>
   </w:style>
+  <w:style w:type="character" w:styleId="Tekstzastpczy">
+    <w:name w:val="Placeholder Text"/>
+    <w:basedOn w:val="Domylnaczcionkaakapitu"/>
+    <w:uiPriority w:val="99"/>
+    <w:semiHidden/>
+    <w:rsid w:val="00D8083F"/>
+    <w:rPr>
+      <w:color w:val="808080"/>
+    </w:rPr>
+  </w:style>
 </w:styles>
 </file>
 

</xml_diff>